<commit_message>
Adicionando Diagrama de Classes
</commit_message>
<xml_diff>
--- a/Documentação/Documentação Projeto LP2A4.docx
+++ b/Documentação/Documentação Projeto LP2A4.docx
@@ -129,22 +129,8 @@
           <w:sz w:val="36"/>
           <w:szCs w:val="36"/>
         </w:rPr>
-        <w:t xml:space="preserve"> </w:t>
+        <w:t xml:space="preserve"> Molinator</w:t>
       </w:r>
-      <w:proofErr w:type="spellStart"/>
-      <w:r>
-        <w:rPr>
-          <w:b/>
-          <w:bCs/>
-          <w:color w:val="000000" w:themeColor="text1"/>
-          <w:sz w:val="36"/>
-          <w:szCs w:val="36"/>
-        </w:rPr>
-        <w:t>Molinator</w:t>
-      </w:r>
-      <w:bookmarkStart w:id="0" w:name="_GoBack"/>
-      <w:bookmarkEnd w:id="0"/>
-      <w:proofErr w:type="spellEnd"/>
     </w:p>
     <w:p>
       <w:pPr>
@@ -494,6 +480,8 @@
             </w:r>
           </w:p>
         </w:tc>
+        <w:bookmarkStart w:id="0" w:name="_GoBack"/>
+        <w:bookmarkEnd w:id="0"/>
       </w:tr>
     </w:tbl>
     <w:p>
@@ -686,7 +674,6 @@
                 <w:lang w:val="pt-BR"/>
               </w:rPr>
             </w:pPr>
-            <w:proofErr w:type="spellStart"/>
             <w:r>
               <w:rPr>
                 <w:rFonts w:ascii="Segoe UI" w:hAnsi="Segoe UI" w:cs="Segoe UI"/>
@@ -694,37 +681,7 @@
                 <w:shd w:val="clear" w:color="auto" w:fill="FFFFFF"/>
                 <w:lang w:val="pt-BR"/>
               </w:rPr>
-              <w:t>Luis</w:t>
-            </w:r>
-            <w:proofErr w:type="spellEnd"/>
-            <w:r>
-              <w:rPr>
-                <w:rFonts w:ascii="Segoe UI" w:hAnsi="Segoe UI" w:cs="Segoe UI"/>
-                <w:color w:val="24292E"/>
-                <w:shd w:val="clear" w:color="auto" w:fill="FFFFFF"/>
-                <w:lang w:val="pt-BR"/>
-              </w:rPr>
-              <w:t xml:space="preserve"> </w:t>
-            </w:r>
-            <w:proofErr w:type="spellStart"/>
-            <w:r>
-              <w:rPr>
-                <w:rFonts w:ascii="Segoe UI" w:hAnsi="Segoe UI" w:cs="Segoe UI"/>
-                <w:color w:val="24292E"/>
-                <w:shd w:val="clear" w:color="auto" w:fill="FFFFFF"/>
-                <w:lang w:val="pt-BR"/>
-              </w:rPr>
-              <w:t>Antonio</w:t>
-            </w:r>
-            <w:proofErr w:type="spellEnd"/>
-            <w:r>
-              <w:rPr>
-                <w:rFonts w:ascii="Segoe UI" w:hAnsi="Segoe UI" w:cs="Segoe UI"/>
-                <w:color w:val="24292E"/>
-                <w:shd w:val="clear" w:color="auto" w:fill="FFFFFF"/>
-                <w:lang w:val="pt-BR"/>
-              </w:rPr>
-              <w:t xml:space="preserve"> Gonçalves Novaes Angelim – SP301309X</w:t>
+              <w:t>Luis Antonio Gonçalves Novaes Angelim – SP301309X</w:t>
             </w:r>
           </w:p>
         </w:tc>
@@ -920,6 +877,338 @@
       <w:tr>
         <w:trPr>
           <w:cantSplit/>
+          <w:trHeight w:val="294"/>
+        </w:trPr>
+        <w:tc>
+          <w:tcPr>
+            <w:tcW w:w="900" w:type="dxa"/>
+            <w:shd w:val="clear" w:color="auto" w:fill="auto"/>
+          </w:tcPr>
+          <w:p>
+            <w:pPr>
+              <w:pStyle w:val="Cabealho"/>
+              <w:jc w:val="center"/>
+              <w:rPr>
+                <w:lang w:val="pt-BR"/>
+              </w:rPr>
+            </w:pPr>
+            <w:r>
+              <w:rPr>
+                <w:lang w:val="pt-BR"/>
+              </w:rPr>
+              <w:t>1.0</w:t>
+            </w:r>
+          </w:p>
+        </w:tc>
+        <w:tc>
+          <w:tcPr>
+            <w:tcW w:w="1170" w:type="dxa"/>
+            <w:shd w:val="clear" w:color="auto" w:fill="auto"/>
+          </w:tcPr>
+          <w:p>
+            <w:pPr>
+              <w:pStyle w:val="Cabealho"/>
+              <w:jc w:val="center"/>
+              <w:rPr>
+                <w:lang w:val="pt-BR"/>
+              </w:rPr>
+            </w:pPr>
+            <w:r>
+              <w:rPr>
+                <w:lang w:val="pt-BR"/>
+              </w:rPr>
+              <w:t>GitHub</w:t>
+            </w:r>
+          </w:p>
+        </w:tc>
+        <w:tc>
+          <w:tcPr>
+            <w:tcW w:w="1350" w:type="dxa"/>
+            <w:shd w:val="clear" w:color="auto" w:fill="auto"/>
+          </w:tcPr>
+          <w:p>
+            <w:pPr>
+              <w:pStyle w:val="Cabealho"/>
+              <w:jc w:val="center"/>
+              <w:rPr>
+                <w:lang w:val="pt-BR"/>
+              </w:rPr>
+            </w:pPr>
+            <w:r>
+              <w:rPr>
+                <w:lang w:val="pt-BR"/>
+              </w:rPr>
+              <w:t>24/11/2019</w:t>
+            </w:r>
+          </w:p>
+        </w:tc>
+        <w:tc>
+          <w:tcPr>
+            <w:tcW w:w="4140" w:type="dxa"/>
+            <w:shd w:val="clear" w:color="auto" w:fill="auto"/>
+          </w:tcPr>
+          <w:p>
+            <w:pPr>
+              <w:pStyle w:val="Cabealho"/>
+              <w:rPr>
+                <w:lang w:val="pt-BR"/>
+              </w:rPr>
+            </w:pPr>
+            <w:r>
+              <w:rPr>
+                <w:lang w:val="pt-BR"/>
+              </w:rPr>
+              <w:t>Finalizando Dev do projeto</w:t>
+            </w:r>
+          </w:p>
+        </w:tc>
+        <w:tc>
+          <w:tcPr>
+            <w:tcW w:w="1800" w:type="dxa"/>
+            <w:shd w:val="clear" w:color="auto" w:fill="auto"/>
+          </w:tcPr>
+          <w:p>
+            <w:pPr>
+              <w:pStyle w:val="Cabealho"/>
+              <w:jc w:val="center"/>
+              <w:rPr>
+                <w:lang w:val="pt-BR"/>
+              </w:rPr>
+            </w:pPr>
+            <w:r>
+              <w:rPr>
+                <w:lang w:val="pt-BR"/>
+              </w:rPr>
+              <w:t>Andrey Lacerda</w:t>
+            </w:r>
+          </w:p>
+        </w:tc>
+      </w:tr>
+      <w:tr>
+        <w:trPr>
+          <w:cantSplit/>
+          <w:trHeight w:val="294"/>
+        </w:trPr>
+        <w:tc>
+          <w:tcPr>
+            <w:tcW w:w="900" w:type="dxa"/>
+            <w:shd w:val="clear" w:color="auto" w:fill="auto"/>
+          </w:tcPr>
+          <w:p>
+            <w:pPr>
+              <w:pStyle w:val="Cabealho"/>
+              <w:jc w:val="center"/>
+              <w:rPr>
+                <w:lang w:val="pt-BR"/>
+              </w:rPr>
+            </w:pPr>
+            <w:r>
+              <w:rPr>
+                <w:lang w:val="pt-BR"/>
+              </w:rPr>
+              <w:t>0.15</w:t>
+            </w:r>
+          </w:p>
+        </w:tc>
+        <w:tc>
+          <w:tcPr>
+            <w:tcW w:w="1170" w:type="dxa"/>
+            <w:shd w:val="clear" w:color="auto" w:fill="auto"/>
+          </w:tcPr>
+          <w:p>
+            <w:pPr>
+              <w:pStyle w:val="Cabealho"/>
+              <w:jc w:val="center"/>
+              <w:rPr>
+                <w:lang w:val="pt-BR"/>
+              </w:rPr>
+            </w:pPr>
+            <w:r>
+              <w:rPr>
+                <w:lang w:val="pt-BR"/>
+              </w:rPr>
+              <w:t>GitHub</w:t>
+            </w:r>
+          </w:p>
+        </w:tc>
+        <w:tc>
+          <w:tcPr>
+            <w:tcW w:w="1350" w:type="dxa"/>
+            <w:shd w:val="clear" w:color="auto" w:fill="auto"/>
+          </w:tcPr>
+          <w:p>
+            <w:pPr>
+              <w:pStyle w:val="Cabealho"/>
+              <w:jc w:val="center"/>
+              <w:rPr>
+                <w:lang w:val="pt-BR"/>
+              </w:rPr>
+            </w:pPr>
+            <w:r>
+              <w:rPr>
+                <w:lang w:val="pt-BR"/>
+              </w:rPr>
+              <w:t>24/11/2019</w:t>
+            </w:r>
+          </w:p>
+        </w:tc>
+        <w:tc>
+          <w:tcPr>
+            <w:tcW w:w="4140" w:type="dxa"/>
+            <w:shd w:val="clear" w:color="auto" w:fill="auto"/>
+          </w:tcPr>
+          <w:p>
+            <w:pPr>
+              <w:pStyle w:val="Cabealho"/>
+              <w:rPr>
+                <w:lang w:val="pt-BR"/>
+              </w:rPr>
+            </w:pPr>
+            <w:r>
+              <w:rPr>
+                <w:lang w:val="pt-BR"/>
+              </w:rPr>
+              <w:t>Alterações no redirect e variáveis</w:t>
+            </w:r>
+          </w:p>
+        </w:tc>
+        <w:tc>
+          <w:tcPr>
+            <w:tcW w:w="1800" w:type="dxa"/>
+            <w:shd w:val="clear" w:color="auto" w:fill="auto"/>
+          </w:tcPr>
+          <w:p>
+            <w:pPr>
+              <w:pStyle w:val="Cabealho"/>
+              <w:rPr>
+                <w:lang w:val="pt-BR"/>
+              </w:rPr>
+            </w:pPr>
+            <w:r>
+              <w:rPr>
+                <w:color w:val="000000" w:themeColor="text1"/>
+                <w:shd w:val="clear" w:color="auto" w:fill="FFFFFF"/>
+                <w:lang w:val="pt-BR"/>
+              </w:rPr>
+              <w:t>Luis Antonio</w:t>
+            </w:r>
+          </w:p>
+        </w:tc>
+      </w:tr>
+      <w:tr>
+        <w:trPr>
+          <w:cantSplit/>
+          <w:trHeight w:val="294"/>
+        </w:trPr>
+        <w:tc>
+          <w:tcPr>
+            <w:tcW w:w="900" w:type="dxa"/>
+            <w:shd w:val="clear" w:color="auto" w:fill="auto"/>
+          </w:tcPr>
+          <w:p>
+            <w:pPr>
+              <w:pStyle w:val="Cabealho"/>
+              <w:jc w:val="center"/>
+              <w:rPr>
+                <w:lang w:val="pt-BR"/>
+              </w:rPr>
+            </w:pPr>
+            <w:r>
+              <w:rPr>
+                <w:lang w:val="pt-BR"/>
+              </w:rPr>
+              <w:t>0.14</w:t>
+            </w:r>
+          </w:p>
+        </w:tc>
+        <w:tc>
+          <w:tcPr>
+            <w:tcW w:w="1170" w:type="dxa"/>
+            <w:shd w:val="clear" w:color="auto" w:fill="auto"/>
+          </w:tcPr>
+          <w:p>
+            <w:pPr>
+              <w:pStyle w:val="Cabealho"/>
+              <w:jc w:val="center"/>
+              <w:rPr>
+                <w:lang w:val="pt-BR"/>
+              </w:rPr>
+            </w:pPr>
+            <w:r>
+              <w:rPr>
+                <w:lang w:val="pt-BR"/>
+              </w:rPr>
+              <w:t>GitHub</w:t>
+            </w:r>
+          </w:p>
+        </w:tc>
+        <w:tc>
+          <w:tcPr>
+            <w:tcW w:w="1350" w:type="dxa"/>
+            <w:shd w:val="clear" w:color="auto" w:fill="auto"/>
+          </w:tcPr>
+          <w:p>
+            <w:pPr>
+              <w:pStyle w:val="Cabealho"/>
+              <w:jc w:val="center"/>
+              <w:rPr>
+                <w:lang w:val="pt-BR"/>
+              </w:rPr>
+            </w:pPr>
+            <w:r>
+              <w:rPr>
+                <w:lang w:val="pt-BR"/>
+              </w:rPr>
+              <w:t>24/11/2019</w:t>
+            </w:r>
+          </w:p>
+        </w:tc>
+        <w:tc>
+          <w:tcPr>
+            <w:tcW w:w="4140" w:type="dxa"/>
+            <w:shd w:val="clear" w:color="auto" w:fill="auto"/>
+          </w:tcPr>
+          <w:p>
+            <w:pPr>
+              <w:pStyle w:val="Cabealho"/>
+              <w:rPr>
+                <w:lang w:val="pt-BR"/>
+              </w:rPr>
+            </w:pPr>
+            <w:r>
+              <w:rPr>
+                <w:lang w:val="pt-BR"/>
+              </w:rPr>
+              <w:t>Redirecionamento 'feito'</w:t>
+            </w:r>
+          </w:p>
+        </w:tc>
+        <w:tc>
+          <w:tcPr>
+            <w:tcW w:w="1800" w:type="dxa"/>
+            <w:shd w:val="clear" w:color="auto" w:fill="auto"/>
+          </w:tcPr>
+          <w:p>
+            <w:pPr>
+              <w:pStyle w:val="Cabealho"/>
+              <w:rPr>
+                <w:lang w:val="pt-BR"/>
+              </w:rPr>
+            </w:pPr>
+            <w:r>
+              <w:rPr>
+                <w:color w:val="000000" w:themeColor="text1"/>
+                <w:shd w:val="clear" w:color="auto" w:fill="FFFFFF"/>
+                <w:lang w:val="pt-BR"/>
+              </w:rPr>
+              <w:t>Luis Antonio</w:t>
+            </w:r>
+          </w:p>
+        </w:tc>
+      </w:tr>
+      <w:tr>
+        <w:trPr>
+          <w:cantSplit/>
           <w:trHeight w:val="70"/>
         </w:trPr>
         <w:tc>
@@ -1232,21 +1521,8 @@
                   <w:shd w:val="clear" w:color="auto" w:fill="FFFFFF"/>
                   <w:lang w:val="pt-BR"/>
                 </w:rPr>
-                <w:t xml:space="preserve">Juntando as </w:t>
+                <w:t>Juntando as branches</w:t>
               </w:r>
-              <w:proofErr w:type="spellStart"/>
-              <w:r>
-                <w:rPr>
-                  <w:rStyle w:val="Hyperlink"/>
-                  <w:rFonts w:eastAsiaTheme="majorEastAsia" w:cs="Arial"/>
-                  <w:color w:val="000000" w:themeColor="text1"/>
-                  <w:u w:val="none"/>
-                  <w:shd w:val="clear" w:color="auto" w:fill="FFFFFF"/>
-                  <w:lang w:val="pt-BR"/>
-                </w:rPr>
-                <w:t>branches</w:t>
-              </w:r>
-              <w:proofErr w:type="spellEnd"/>
             </w:hyperlink>
           </w:p>
         </w:tc>
@@ -1725,34 +2001,14 @@
                 <w:lang w:val="pt-BR"/>
               </w:rPr>
             </w:pPr>
-            <w:proofErr w:type="spellStart"/>
             <w:r>
               <w:rPr>
                 <w:color w:val="000000" w:themeColor="text1"/>
                 <w:shd w:val="clear" w:color="auto" w:fill="FFFFFF"/>
                 <w:lang w:val="pt-BR"/>
               </w:rPr>
-              <w:t>Luis</w:t>
-            </w:r>
-            <w:proofErr w:type="spellEnd"/>
-            <w:r>
-              <w:rPr>
-                <w:color w:val="000000" w:themeColor="text1"/>
-                <w:shd w:val="clear" w:color="auto" w:fill="FFFFFF"/>
-                <w:lang w:val="pt-BR"/>
-              </w:rPr>
-              <w:t xml:space="preserve"> </w:t>
-            </w:r>
-            <w:proofErr w:type="spellStart"/>
-            <w:r>
-              <w:rPr>
-                <w:color w:val="000000" w:themeColor="text1"/>
-                <w:shd w:val="clear" w:color="auto" w:fill="FFFFFF"/>
-                <w:lang w:val="pt-BR"/>
-              </w:rPr>
-              <w:t>Antonio</w:t>
-            </w:r>
-            <w:proofErr w:type="spellEnd"/>
+              <w:t>Luis Antonio</w:t>
+            </w:r>
           </w:p>
         </w:tc>
       </w:tr>
@@ -1861,34 +2117,14 @@
                 <w:lang w:val="pt-BR"/>
               </w:rPr>
             </w:pPr>
-            <w:proofErr w:type="spellStart"/>
             <w:r>
               <w:rPr>
                 <w:color w:val="000000" w:themeColor="text1"/>
                 <w:shd w:val="clear" w:color="auto" w:fill="FFFFFF"/>
                 <w:lang w:val="pt-BR"/>
               </w:rPr>
-              <w:t>Luis</w:t>
-            </w:r>
-            <w:proofErr w:type="spellEnd"/>
-            <w:r>
-              <w:rPr>
-                <w:color w:val="000000" w:themeColor="text1"/>
-                <w:shd w:val="clear" w:color="auto" w:fill="FFFFFF"/>
-                <w:lang w:val="pt-BR"/>
-              </w:rPr>
-              <w:t xml:space="preserve"> </w:t>
-            </w:r>
-            <w:proofErr w:type="spellStart"/>
-            <w:r>
-              <w:rPr>
-                <w:color w:val="000000" w:themeColor="text1"/>
-                <w:shd w:val="clear" w:color="auto" w:fill="FFFFFF"/>
-                <w:lang w:val="pt-BR"/>
-              </w:rPr>
-              <w:t>Antonio</w:t>
-            </w:r>
-            <w:proofErr w:type="spellEnd"/>
+              <w:t>Luis Antonio</w:t>
+            </w:r>
           </w:p>
         </w:tc>
       </w:tr>
@@ -2001,34 +2237,14 @@
                 <w:lang w:val="pt-BR"/>
               </w:rPr>
             </w:pPr>
-            <w:proofErr w:type="spellStart"/>
             <w:r>
               <w:rPr>
                 <w:color w:val="000000" w:themeColor="text1"/>
                 <w:shd w:val="clear" w:color="auto" w:fill="FFFFFF"/>
                 <w:lang w:val="pt-BR"/>
               </w:rPr>
-              <w:t>Luis</w:t>
-            </w:r>
-            <w:proofErr w:type="spellEnd"/>
-            <w:r>
-              <w:rPr>
-                <w:color w:val="000000" w:themeColor="text1"/>
-                <w:shd w:val="clear" w:color="auto" w:fill="FFFFFF"/>
-                <w:lang w:val="pt-BR"/>
-              </w:rPr>
-              <w:t xml:space="preserve"> </w:t>
-            </w:r>
-            <w:proofErr w:type="spellStart"/>
-            <w:r>
-              <w:rPr>
-                <w:color w:val="000000" w:themeColor="text1"/>
-                <w:shd w:val="clear" w:color="auto" w:fill="FFFFFF"/>
-                <w:lang w:val="pt-BR"/>
-              </w:rPr>
-              <w:t>Antonio</w:t>
-            </w:r>
-            <w:proofErr w:type="spellEnd"/>
+              <w:t>Luis Antonio</w:t>
+            </w:r>
           </w:p>
         </w:tc>
       </w:tr>
@@ -2137,34 +2353,14 @@
                 <w:lang w:val="pt-BR"/>
               </w:rPr>
             </w:pPr>
-            <w:proofErr w:type="spellStart"/>
             <w:r>
               <w:rPr>
                 <w:color w:val="000000" w:themeColor="text1"/>
                 <w:shd w:val="clear" w:color="auto" w:fill="FFFFFF"/>
                 <w:lang w:val="pt-BR"/>
               </w:rPr>
-              <w:t>Luis</w:t>
-            </w:r>
-            <w:proofErr w:type="spellEnd"/>
-            <w:r>
-              <w:rPr>
-                <w:color w:val="000000" w:themeColor="text1"/>
-                <w:shd w:val="clear" w:color="auto" w:fill="FFFFFF"/>
-                <w:lang w:val="pt-BR"/>
-              </w:rPr>
-              <w:t xml:space="preserve"> </w:t>
-            </w:r>
-            <w:proofErr w:type="spellStart"/>
-            <w:r>
-              <w:rPr>
-                <w:color w:val="000000" w:themeColor="text1"/>
-                <w:shd w:val="clear" w:color="auto" w:fill="FFFFFF"/>
-                <w:lang w:val="pt-BR"/>
-              </w:rPr>
-              <w:t>Antonio</w:t>
-            </w:r>
-            <w:proofErr w:type="spellEnd"/>
+              <w:t>Luis Antonio</w:t>
+            </w:r>
           </w:p>
         </w:tc>
       </w:tr>
@@ -2267,34 +2463,14 @@
                 <w:lang w:val="pt-BR"/>
               </w:rPr>
             </w:pPr>
-            <w:proofErr w:type="spellStart"/>
             <w:r>
               <w:rPr>
                 <w:color w:val="000000" w:themeColor="text1"/>
                 <w:shd w:val="clear" w:color="auto" w:fill="FFFFFF"/>
                 <w:lang w:val="pt-BR"/>
               </w:rPr>
-              <w:t>Luis</w:t>
-            </w:r>
-            <w:proofErr w:type="spellEnd"/>
-            <w:r>
-              <w:rPr>
-                <w:color w:val="000000" w:themeColor="text1"/>
-                <w:shd w:val="clear" w:color="auto" w:fill="FFFFFF"/>
-                <w:lang w:val="pt-BR"/>
-              </w:rPr>
-              <w:t xml:space="preserve"> </w:t>
-            </w:r>
-            <w:proofErr w:type="spellStart"/>
-            <w:r>
-              <w:rPr>
-                <w:color w:val="000000" w:themeColor="text1"/>
-                <w:shd w:val="clear" w:color="auto" w:fill="FFFFFF"/>
-                <w:lang w:val="pt-BR"/>
-              </w:rPr>
-              <w:t>Antonio</w:t>
-            </w:r>
-            <w:proofErr w:type="spellEnd"/>
+              <w:t>Luis Antonio</w:t>
+            </w:r>
           </w:p>
         </w:tc>
       </w:tr>
@@ -2376,21 +2552,12 @@
                 <w:lang w:val="pt-BR"/>
               </w:rPr>
             </w:pPr>
-            <w:proofErr w:type="spellStart"/>
             <w:r>
               <w:rPr>
                 <w:color w:val="000000" w:themeColor="text1"/>
                 <w:lang w:val="pt-BR"/>
               </w:rPr>
-              <w:t>Començando</w:t>
-            </w:r>
-            <w:proofErr w:type="spellEnd"/>
-            <w:r>
-              <w:rPr>
-                <w:color w:val="000000" w:themeColor="text1"/>
-                <w:lang w:val="pt-BR"/>
-              </w:rPr>
-              <w:t xml:space="preserve"> sistema de cadastro/login</w:t>
+              <w:t>Començando sistema de cadastro/login</w:t>
             </w:r>
           </w:p>
         </w:tc>
@@ -2494,31 +2661,13 @@
                 <w:lang w:val="pt-BR"/>
               </w:rPr>
             </w:pPr>
-            <w:proofErr w:type="spellStart"/>
             <w:r>
               <w:rPr>
                 <w:color w:val="000000" w:themeColor="text1"/>
                 <w:lang w:val="pt-BR"/>
               </w:rPr>
-              <w:t>Initial</w:t>
-            </w:r>
-            <w:proofErr w:type="spellEnd"/>
-            <w:r>
-              <w:rPr>
-                <w:color w:val="000000" w:themeColor="text1"/>
-                <w:lang w:val="pt-BR"/>
-              </w:rPr>
-              <w:t xml:space="preserve"> </w:t>
-            </w:r>
-            <w:proofErr w:type="spellStart"/>
-            <w:r>
-              <w:rPr>
-                <w:color w:val="000000" w:themeColor="text1"/>
-                <w:lang w:val="pt-BR"/>
-              </w:rPr>
-              <w:t>commit</w:t>
-            </w:r>
-            <w:proofErr w:type="spellEnd"/>
+              <w:t>Initial commit</w:t>
+            </w:r>
           </w:p>
         </w:tc>
         <w:tc>
@@ -2633,7 +2782,7 @@
         </w:rPr>
         <w:fldChar w:fldCharType="separate"/>
       </w:r>
-      <w:hyperlink w:anchor="_Toc25409807" w:history="1">
+      <w:hyperlink w:anchor="_Toc25616655" w:history="1">
         <w:r>
           <w:rPr>
             <w:rStyle w:val="Hyperlink"/>
@@ -2679,7 +2828,7 @@
             <w:noProof/>
             <w:webHidden/>
           </w:rPr>
-          <w:instrText xml:space="preserve"> PAGEREF _Toc25409807 \h </w:instrText>
+          <w:instrText xml:space="preserve"> PAGEREF _Toc25616655 \h </w:instrText>
         </w:r>
         <w:r>
           <w:rPr>
@@ -2725,7 +2874,7 @@
           <w:lang w:val="pt-BR"/>
         </w:rPr>
       </w:pPr>
-      <w:hyperlink w:anchor="_Toc25409808" w:history="1">
+      <w:hyperlink w:anchor="_Toc25616656" w:history="1">
         <w:r>
           <w:rPr>
             <w:rStyle w:val="Hyperlink"/>
@@ -2771,7 +2920,7 @@
             <w:noProof/>
             <w:webHidden/>
           </w:rPr>
-          <w:instrText xml:space="preserve"> PAGEREF _Toc25409808 \h </w:instrText>
+          <w:instrText xml:space="preserve"> PAGEREF _Toc25616656 \h </w:instrText>
         </w:r>
         <w:r>
           <w:rPr>
@@ -2817,7 +2966,7 @@
           <w:lang w:val="pt-BR"/>
         </w:rPr>
       </w:pPr>
-      <w:hyperlink w:anchor="_Toc25409809" w:history="1">
+      <w:hyperlink w:anchor="_Toc25616657" w:history="1">
         <w:r>
           <w:rPr>
             <w:rStyle w:val="Hyperlink"/>
@@ -2863,7 +3012,7 @@
             <w:noProof/>
             <w:webHidden/>
           </w:rPr>
-          <w:instrText xml:space="preserve"> PAGEREF _Toc25409809 \h </w:instrText>
+          <w:instrText xml:space="preserve"> PAGEREF _Toc25616657 \h </w:instrText>
         </w:r>
         <w:r>
           <w:rPr>
@@ -2909,7 +3058,7 @@
           <w:lang w:val="pt-BR"/>
         </w:rPr>
       </w:pPr>
-      <w:hyperlink w:anchor="_Toc25409810" w:history="1">
+      <w:hyperlink w:anchor="_Toc25616658" w:history="1">
         <w:r>
           <w:rPr>
             <w:rStyle w:val="Hyperlink"/>
@@ -2955,7 +3104,7 @@
             <w:noProof/>
             <w:webHidden/>
           </w:rPr>
-          <w:instrText xml:space="preserve"> PAGEREF _Toc25409810 \h </w:instrText>
+          <w:instrText xml:space="preserve"> PAGEREF _Toc25616658 \h </w:instrText>
         </w:r>
         <w:r>
           <w:rPr>
@@ -3001,7 +3150,7 @@
           <w:lang w:val="pt-BR"/>
         </w:rPr>
       </w:pPr>
-      <w:hyperlink w:anchor="_Toc25409811" w:history="1">
+      <w:hyperlink w:anchor="_Toc25616659" w:history="1">
         <w:r>
           <w:rPr>
             <w:rStyle w:val="Hyperlink"/>
@@ -3047,7 +3196,7 @@
             <w:noProof/>
             <w:webHidden/>
           </w:rPr>
-          <w:instrText xml:space="preserve"> PAGEREF _Toc25409811 \h </w:instrText>
+          <w:instrText xml:space="preserve"> PAGEREF _Toc25616659 \h </w:instrText>
         </w:r>
         <w:r>
           <w:rPr>
@@ -3093,7 +3242,7 @@
           <w:lang w:val="pt-BR"/>
         </w:rPr>
       </w:pPr>
-      <w:hyperlink w:anchor="_Toc25409812" w:history="1">
+      <w:hyperlink w:anchor="_Toc25616660" w:history="1">
         <w:r>
           <w:rPr>
             <w:rStyle w:val="Hyperlink"/>
@@ -3139,7 +3288,7 @@
             <w:noProof/>
             <w:webHidden/>
           </w:rPr>
-          <w:instrText xml:space="preserve"> PAGEREF _Toc25409812 \h </w:instrText>
+          <w:instrText xml:space="preserve"> PAGEREF _Toc25616660 \h </w:instrText>
         </w:r>
         <w:r>
           <w:rPr>
@@ -3185,7 +3334,7 @@
           <w:lang w:val="pt-BR"/>
         </w:rPr>
       </w:pPr>
-      <w:hyperlink w:anchor="_Toc25409813" w:history="1">
+      <w:hyperlink w:anchor="_Toc25616661" w:history="1">
         <w:r>
           <w:rPr>
             <w:rStyle w:val="Hyperlink"/>
@@ -3231,7 +3380,7 @@
             <w:noProof/>
             <w:webHidden/>
           </w:rPr>
-          <w:instrText xml:space="preserve"> PAGEREF _Toc25409813 \h </w:instrText>
+          <w:instrText xml:space="preserve"> PAGEREF _Toc25616661 \h </w:instrText>
         </w:r>
         <w:r>
           <w:rPr>
@@ -3277,7 +3426,7 @@
           <w:lang w:val="pt-BR"/>
         </w:rPr>
       </w:pPr>
-      <w:hyperlink w:anchor="_Toc25409814" w:history="1">
+      <w:hyperlink w:anchor="_Toc25616662" w:history="1">
         <w:r>
           <w:rPr>
             <w:rStyle w:val="Hyperlink"/>
@@ -3323,7 +3472,7 @@
             <w:noProof/>
             <w:webHidden/>
           </w:rPr>
-          <w:instrText xml:space="preserve"> PAGEREF _Toc25409814 \h </w:instrText>
+          <w:instrText xml:space="preserve"> PAGEREF _Toc25616662 \h </w:instrText>
         </w:r>
         <w:r>
           <w:rPr>
@@ -3369,7 +3518,7 @@
           <w:lang w:val="pt-BR"/>
         </w:rPr>
       </w:pPr>
-      <w:hyperlink w:anchor="_Toc25409815" w:history="1">
+      <w:hyperlink w:anchor="_Toc25616663" w:history="1">
         <w:r>
           <w:rPr>
             <w:rStyle w:val="Hyperlink"/>
@@ -3415,7 +3564,7 @@
             <w:noProof/>
             <w:webHidden/>
           </w:rPr>
-          <w:instrText xml:space="preserve"> PAGEREF _Toc25409815 \h </w:instrText>
+          <w:instrText xml:space="preserve"> PAGEREF _Toc25616663 \h </w:instrText>
         </w:r>
         <w:r>
           <w:rPr>
@@ -3461,7 +3610,7 @@
           <w:lang w:val="pt-BR"/>
         </w:rPr>
       </w:pPr>
-      <w:hyperlink w:anchor="_Toc25409816" w:history="1">
+      <w:hyperlink w:anchor="_Toc25616664" w:history="1">
         <w:r>
           <w:rPr>
             <w:rStyle w:val="Hyperlink"/>
@@ -3507,7 +3656,7 @@
             <w:noProof/>
             <w:webHidden/>
           </w:rPr>
-          <w:instrText xml:space="preserve"> PAGEREF _Toc25409816 \h </w:instrText>
+          <w:instrText xml:space="preserve"> PAGEREF _Toc25616664 \h </w:instrText>
         </w:r>
         <w:r>
           <w:rPr>
@@ -3553,7 +3702,7 @@
           <w:lang w:val="pt-BR"/>
         </w:rPr>
       </w:pPr>
-      <w:hyperlink w:anchor="_Toc25409817" w:history="1">
+      <w:hyperlink w:anchor="_Toc25616665" w:history="1">
         <w:r>
           <w:rPr>
             <w:rStyle w:val="Hyperlink"/>
@@ -3599,7 +3748,7 @@
             <w:noProof/>
             <w:webHidden/>
           </w:rPr>
-          <w:instrText xml:space="preserve"> PAGEREF _Toc25409817 \h </w:instrText>
+          <w:instrText xml:space="preserve"> PAGEREF _Toc25616665 \h </w:instrText>
         </w:r>
         <w:r>
           <w:rPr>
@@ -3645,7 +3794,7 @@
           <w:lang w:val="pt-BR"/>
         </w:rPr>
       </w:pPr>
-      <w:hyperlink w:anchor="_Toc25409818" w:history="1">
+      <w:hyperlink w:anchor="_Toc25616666" w:history="1">
         <w:r>
           <w:rPr>
             <w:rStyle w:val="Hyperlink"/>
@@ -3691,7 +3840,7 @@
             <w:noProof/>
             <w:webHidden/>
           </w:rPr>
-          <w:instrText xml:space="preserve"> PAGEREF _Toc25409818 \h </w:instrText>
+          <w:instrText xml:space="preserve"> PAGEREF _Toc25616666 \h </w:instrText>
         </w:r>
         <w:r>
           <w:rPr>
@@ -3737,7 +3886,7 @@
           <w:lang w:val="pt-BR"/>
         </w:rPr>
       </w:pPr>
-      <w:hyperlink w:anchor="_Toc25409819" w:history="1">
+      <w:hyperlink w:anchor="_Toc25616667" w:history="1">
         <w:r>
           <w:rPr>
             <w:rStyle w:val="Hyperlink"/>
@@ -3783,7 +3932,7 @@
             <w:noProof/>
             <w:webHidden/>
           </w:rPr>
-          <w:instrText xml:space="preserve"> PAGEREF _Toc25409819 \h </w:instrText>
+          <w:instrText xml:space="preserve"> PAGEREF _Toc25616667 \h </w:instrText>
         </w:r>
         <w:r>
           <w:rPr>
@@ -3829,7 +3978,7 @@
           <w:lang w:val="pt-BR"/>
         </w:rPr>
       </w:pPr>
-      <w:hyperlink w:anchor="_Toc25409820" w:history="1">
+      <w:hyperlink w:anchor="_Toc25616668" w:history="1">
         <w:r>
           <w:rPr>
             <w:rStyle w:val="Hyperlink"/>
@@ -3879,7 +4028,7 @@
             <w:noProof/>
             <w:webHidden/>
           </w:rPr>
-          <w:instrText xml:space="preserve"> PAGEREF _Toc25409820 \h </w:instrText>
+          <w:instrText xml:space="preserve"> PAGEREF _Toc25616668 \h </w:instrText>
         </w:r>
         <w:r>
           <w:rPr>
@@ -3925,7 +4074,7 @@
           <w:lang w:val="pt-BR"/>
         </w:rPr>
       </w:pPr>
-      <w:hyperlink w:anchor="_Toc25409821" w:history="1">
+      <w:hyperlink w:anchor="_Toc25616669" w:history="1">
         <w:r>
           <w:rPr>
             <w:rStyle w:val="Hyperlink"/>
@@ -3975,7 +4124,7 @@
             <w:noProof/>
             <w:webHidden/>
           </w:rPr>
-          <w:instrText xml:space="preserve"> PAGEREF _Toc25409821 \h </w:instrText>
+          <w:instrText xml:space="preserve"> PAGEREF _Toc25616669 \h </w:instrText>
         </w:r>
         <w:r>
           <w:rPr>
@@ -4021,7 +4170,7 @@
           <w:lang w:val="pt-BR"/>
         </w:rPr>
       </w:pPr>
-      <w:hyperlink w:anchor="_Toc25409822" w:history="1">
+      <w:hyperlink w:anchor="_Toc25616670" w:history="1">
         <w:r>
           <w:rPr>
             <w:rStyle w:val="Hyperlink"/>
@@ -4067,7 +4216,7 @@
             <w:noProof/>
             <w:webHidden/>
           </w:rPr>
-          <w:instrText xml:space="preserve"> PAGEREF _Toc25409822 \h </w:instrText>
+          <w:instrText xml:space="preserve"> PAGEREF _Toc25616670 \h </w:instrText>
         </w:r>
         <w:r>
           <w:rPr>
@@ -4113,7 +4262,7 @@
           <w:lang w:val="pt-BR"/>
         </w:rPr>
       </w:pPr>
-      <w:hyperlink w:anchor="_Toc25409823" w:history="1">
+      <w:hyperlink w:anchor="_Toc25616671" w:history="1">
         <w:r>
           <w:rPr>
             <w:rStyle w:val="Hyperlink"/>
@@ -4163,7 +4312,7 @@
             <w:noProof/>
             <w:webHidden/>
           </w:rPr>
-          <w:instrText xml:space="preserve"> PAGEREF _Toc25409823 \h </w:instrText>
+          <w:instrText xml:space="preserve"> PAGEREF _Toc25616671 \h </w:instrText>
         </w:r>
         <w:r>
           <w:rPr>
@@ -4209,7 +4358,7 @@
           <w:lang w:val="pt-BR"/>
         </w:rPr>
       </w:pPr>
-      <w:hyperlink w:anchor="_Toc25409824" w:history="1">
+      <w:hyperlink w:anchor="_Toc25616672" w:history="1">
         <w:r>
           <w:rPr>
             <w:rStyle w:val="Hyperlink"/>
@@ -4259,7 +4408,7 @@
             <w:noProof/>
             <w:webHidden/>
           </w:rPr>
-          <w:instrText xml:space="preserve"> PAGEREF _Toc25409824 \h </w:instrText>
+          <w:instrText xml:space="preserve"> PAGEREF _Toc25616672 \h </w:instrText>
         </w:r>
         <w:r>
           <w:rPr>
@@ -4305,7 +4454,7 @@
           <w:lang w:val="pt-BR"/>
         </w:rPr>
       </w:pPr>
-      <w:hyperlink w:anchor="_Toc25409825" w:history="1">
+      <w:hyperlink w:anchor="_Toc25616673" w:history="1">
         <w:r>
           <w:rPr>
             <w:rStyle w:val="Hyperlink"/>
@@ -4355,7 +4504,7 @@
             <w:noProof/>
             <w:webHidden/>
           </w:rPr>
-          <w:instrText xml:space="preserve"> PAGEREF _Toc25409825 \h </w:instrText>
+          <w:instrText xml:space="preserve"> PAGEREF _Toc25616673 \h </w:instrText>
         </w:r>
         <w:r>
           <w:rPr>
@@ -4401,7 +4550,7 @@
           <w:lang w:val="pt-BR"/>
         </w:rPr>
       </w:pPr>
-      <w:hyperlink w:anchor="_Toc25409826" w:history="1">
+      <w:hyperlink w:anchor="_Toc25616674" w:history="1">
         <w:r>
           <w:rPr>
             <w:rStyle w:val="Hyperlink"/>
@@ -4451,7 +4600,7 @@
             <w:noProof/>
             <w:webHidden/>
           </w:rPr>
-          <w:instrText xml:space="preserve"> PAGEREF _Toc25409826 \h </w:instrText>
+          <w:instrText xml:space="preserve"> PAGEREF _Toc25616674 \h </w:instrText>
         </w:r>
         <w:r>
           <w:rPr>
@@ -4497,7 +4646,7 @@
           <w:lang w:val="pt-BR"/>
         </w:rPr>
       </w:pPr>
-      <w:hyperlink w:anchor="_Toc25409827" w:history="1">
+      <w:hyperlink w:anchor="_Toc25616675" w:history="1">
         <w:r>
           <w:rPr>
             <w:rStyle w:val="Hyperlink"/>
@@ -4547,7 +4696,7 @@
             <w:noProof/>
             <w:webHidden/>
           </w:rPr>
-          <w:instrText xml:space="preserve"> PAGEREF _Toc25409827 \h </w:instrText>
+          <w:instrText xml:space="preserve"> PAGEREF _Toc25616675 \h </w:instrText>
         </w:r>
         <w:r>
           <w:rPr>
@@ -4593,7 +4742,7 @@
           <w:lang w:val="pt-BR"/>
         </w:rPr>
       </w:pPr>
-      <w:hyperlink w:anchor="_Toc25409828" w:history="1">
+      <w:hyperlink w:anchor="_Toc25616676" w:history="1">
         <w:r>
           <w:rPr>
             <w:rStyle w:val="Hyperlink"/>
@@ -4639,7 +4788,7 @@
             <w:noProof/>
             <w:webHidden/>
           </w:rPr>
-          <w:instrText xml:space="preserve"> PAGEREF _Toc25409828 \h </w:instrText>
+          <w:instrText xml:space="preserve"> PAGEREF _Toc25616676 \h </w:instrText>
         </w:r>
         <w:r>
           <w:rPr>
@@ -4684,7 +4833,7 @@
           <w:lang w:val="pt-BR"/>
         </w:rPr>
       </w:pPr>
-      <w:hyperlink w:anchor="_Toc25409829" w:history="1">
+      <w:hyperlink w:anchor="_Toc25616677" w:history="1">
         <w:r>
           <w:rPr>
             <w:rStyle w:val="Hyperlink"/>
@@ -4712,7 +4861,7 @@
             <w:noProof/>
             <w:webHidden/>
           </w:rPr>
-          <w:instrText xml:space="preserve"> PAGEREF _Toc25409829 \h </w:instrText>
+          <w:instrText xml:space="preserve"> PAGEREF _Toc25616677 \h </w:instrText>
         </w:r>
         <w:r>
           <w:rPr>
@@ -4732,7 +4881,7 @@
             <w:noProof/>
             <w:webHidden/>
           </w:rPr>
-          <w:t>8</w:t>
+          <w:t>11</w:t>
         </w:r>
         <w:r>
           <w:rPr>
@@ -4786,7 +4935,7 @@
       <w:bookmarkStart w:id="3" w:name="_Toc29264751"/>
       <w:bookmarkStart w:id="4" w:name="_Toc31701056"/>
       <w:bookmarkStart w:id="5" w:name="_Toc32203817"/>
-      <w:bookmarkStart w:id="6" w:name="_Toc25409807"/>
+      <w:bookmarkStart w:id="6" w:name="_Toc25616655"/>
       <w:r>
         <w:rPr>
           <w:lang w:val="pt-BR"/>
@@ -4823,7 +4972,7 @@
       <w:bookmarkStart w:id="9" w:name="_Toc29264752"/>
       <w:bookmarkStart w:id="10" w:name="_Toc31701057"/>
       <w:bookmarkStart w:id="11" w:name="_Toc32203818"/>
-      <w:bookmarkStart w:id="12" w:name="_Toc25409808"/>
+      <w:bookmarkStart w:id="12" w:name="_Toc25616656"/>
       <w:r>
         <w:rPr>
           <w:lang w:val="pt-BR"/>
@@ -4904,7 +5053,7 @@
       <w:bookmarkStart w:id="15" w:name="_Toc29264753"/>
       <w:bookmarkStart w:id="16" w:name="_Toc31701058"/>
       <w:bookmarkStart w:id="17" w:name="_Toc32203819"/>
-      <w:bookmarkStart w:id="18" w:name="_Toc25409809"/>
+      <w:bookmarkStart w:id="18" w:name="_Toc25616657"/>
       <w:r>
         <w:rPr>
           <w:lang w:val="pt-BR"/>
@@ -4938,29 +5087,7 @@
           <w:sz w:val="22"/>
           <w:szCs w:val="22"/>
         </w:rPr>
-        <w:t xml:space="preserve">O projeto objetiva o desenvolvimento de um sistema completo em Java Web, sendo </w:t>
-      </w:r>
-      <w:proofErr w:type="spellStart"/>
-      <w:r>
-        <w:rPr>
-          <w:i w:val="0"/>
-          <w:iCs w:val="0"/>
-          <w:color w:val="000000" w:themeColor="text1"/>
-          <w:sz w:val="22"/>
-          <w:szCs w:val="22"/>
-        </w:rPr>
-        <w:t>tal</w:t>
-      </w:r>
-      <w:proofErr w:type="spellEnd"/>
-      <w:r>
-        <w:rPr>
-          <w:i w:val="0"/>
-          <w:iCs w:val="0"/>
-          <w:color w:val="000000" w:themeColor="text1"/>
-          <w:sz w:val="22"/>
-          <w:szCs w:val="22"/>
-        </w:rPr>
-        <w:t xml:space="preserve"> um jogo focado na comédia, cujo o jogador simulará uma vida real. </w:t>
+        <w:t xml:space="preserve">O projeto objetiva o desenvolvimento de um sistema completo em Java Web, sendo tal um jogo focado na comédia, cujo o jogador simulará uma vida real. </w:t>
       </w:r>
     </w:p>
     <w:p>
@@ -5009,7 +5136,7 @@
       <w:bookmarkStart w:id="19" w:name="_Toc29264754"/>
       <w:bookmarkStart w:id="20" w:name="_Toc31701059"/>
       <w:bookmarkStart w:id="21" w:name="_Toc32203820"/>
-      <w:bookmarkStart w:id="22" w:name="_Toc25409810"/>
+      <w:bookmarkStart w:id="22" w:name="_Toc25616658"/>
       <w:r>
         <w:rPr>
           <w:lang w:val="pt-BR"/>
@@ -5097,29 +5224,7 @@
           <w:sz w:val="22"/>
           <w:szCs w:val="22"/>
         </w:rPr>
-        <w:t xml:space="preserve">, utilizando assim do </w:t>
-      </w:r>
-      <w:proofErr w:type="spellStart"/>
-      <w:r>
-        <w:rPr>
-          <w:i w:val="0"/>
-          <w:iCs w:val="0"/>
-          <w:color w:val="auto"/>
-          <w:sz w:val="22"/>
-          <w:szCs w:val="22"/>
-        </w:rPr>
-        <w:t>Servlet</w:t>
-      </w:r>
-      <w:proofErr w:type="spellEnd"/>
-      <w:r>
-        <w:rPr>
-          <w:i w:val="0"/>
-          <w:iCs w:val="0"/>
-          <w:color w:val="auto"/>
-          <w:sz w:val="22"/>
-          <w:szCs w:val="22"/>
-        </w:rPr>
-        <w:t>, JSP, JPA e entre outros</w:t>
+        <w:t>, utilizando assim do Servlet, JSP, JPA e entre outros</w:t>
       </w:r>
       <w:r>
         <w:rPr>
@@ -5155,7 +5260,7 @@
       <w:bookmarkStart w:id="23" w:name="_Toc29264755"/>
       <w:bookmarkStart w:id="24" w:name="_Toc31701060"/>
       <w:bookmarkStart w:id="25" w:name="_Toc32203821"/>
-      <w:bookmarkStart w:id="26" w:name="_Toc25409811"/>
+      <w:bookmarkStart w:id="26" w:name="_Toc25616659"/>
       <w:r>
         <w:rPr>
           <w:lang w:val="pt-BR"/>
@@ -5204,15 +5309,7 @@
           <w:color w:val="auto"/>
           <w:lang w:val="pt-BR"/>
         </w:rPr>
-        <w:t xml:space="preserve">Reuniões de </w:t>
-      </w:r>
-      <w:proofErr w:type="spellStart"/>
-      <w:r>
-        <w:rPr>
-          <w:color w:val="auto"/>
-          <w:lang w:val="pt-BR"/>
-        </w:rPr>
-        <w:t>Brain</w:t>
+        <w:t>Reuniões de Brain</w:t>
       </w:r>
       <w:r>
         <w:rPr>
@@ -5226,15 +5323,7 @@
           <w:color w:val="auto"/>
           <w:lang w:val="pt-BR"/>
         </w:rPr>
-        <w:t>torm</w:t>
-      </w:r>
-      <w:proofErr w:type="spellEnd"/>
-      <w:r>
-        <w:rPr>
-          <w:color w:val="auto"/>
-          <w:lang w:val="pt-BR"/>
-        </w:rPr>
-        <w:t xml:space="preserve"> realizada pelos integrantes deste projeto;</w:t>
+        <w:t>torm realizada pelos integrantes deste projeto;</w:t>
       </w:r>
     </w:p>
     <w:p>
@@ -5337,7 +5426,7 @@
       <w:bookmarkStart w:id="29" w:name="_Toc29264756"/>
       <w:bookmarkStart w:id="30" w:name="_Toc31701061"/>
       <w:bookmarkStart w:id="31" w:name="_Toc32203822"/>
-      <w:bookmarkStart w:id="32" w:name="_Toc25409812"/>
+      <w:bookmarkStart w:id="32" w:name="_Toc25616660"/>
       <w:r>
         <w:rPr>
           <w:lang w:val="pt-BR"/>
@@ -5633,7 +5722,7 @@
           <w:lang w:val="pt-BR"/>
         </w:rPr>
       </w:pPr>
-      <w:bookmarkStart w:id="33" w:name="_Toc25409813"/>
+      <w:bookmarkStart w:id="33" w:name="_Toc25616661"/>
       <w:r>
         <w:rPr>
           <w:lang w:val="pt-BR"/>
@@ -5669,7 +5758,7 @@
       <w:bookmarkStart w:id="34" w:name="_Toc29264758"/>
       <w:bookmarkStart w:id="35" w:name="_Toc31701063"/>
       <w:bookmarkStart w:id="36" w:name="_Toc32203824"/>
-      <w:bookmarkStart w:id="37" w:name="_Toc25409814"/>
+      <w:bookmarkStart w:id="37" w:name="_Toc25616662"/>
       <w:r>
         <w:rPr>
           <w:lang w:val="pt-BR"/>
@@ -5764,35 +5853,7 @@
         <w:rPr>
           <w:lang w:val="pt-BR"/>
         </w:rPr>
-        <w:t>, é possível perceber que estes jogos não morreram no mobile, onde ainda existem jogos como ‘</w:t>
-      </w:r>
-      <w:proofErr w:type="spellStart"/>
-      <w:r>
-        <w:rPr>
-          <w:lang w:val="pt-BR"/>
-        </w:rPr>
-        <w:t>BitLife</w:t>
-      </w:r>
-      <w:proofErr w:type="spellEnd"/>
-      <w:r>
-        <w:rPr>
-          <w:lang w:val="pt-BR"/>
-        </w:rPr>
-        <w:t>’ e ‘</w:t>
-      </w:r>
-      <w:proofErr w:type="spellStart"/>
-      <w:r>
-        <w:rPr>
-          <w:lang w:val="pt-BR"/>
-        </w:rPr>
-        <w:t>InstLife</w:t>
-      </w:r>
-      <w:proofErr w:type="spellEnd"/>
-      <w:r>
-        <w:rPr>
-          <w:lang w:val="pt-BR"/>
-        </w:rPr>
-        <w:t>’ que possibilitam uma diversão parecida.</w:t>
+        <w:t>, é possível perceber que estes jogos não morreram no mobile, onde ainda existem jogos como ‘BitLife’ e ‘InstLife’ que possibilitam uma diversão parecida.</w:t>
       </w:r>
     </w:p>
     <w:p>
@@ -5919,7 +5980,7 @@
       </w:pPr>
       <w:bookmarkStart w:id="38" w:name="_Toc31701064"/>
       <w:bookmarkStart w:id="39" w:name="_Toc32203825"/>
-      <w:bookmarkStart w:id="40" w:name="_Toc25409815"/>
+      <w:bookmarkStart w:id="40" w:name="_Toc25616663"/>
       <w:bookmarkStart w:id="41" w:name="_Toc29264759"/>
       <w:r>
         <w:rPr>
@@ -6159,7 +6220,7 @@
       </w:pPr>
       <w:bookmarkStart w:id="42" w:name="_Toc31701065"/>
       <w:bookmarkStart w:id="43" w:name="_Toc32203826"/>
-      <w:bookmarkStart w:id="44" w:name="_Toc25409816"/>
+      <w:bookmarkStart w:id="44" w:name="_Toc25616664"/>
       <w:r>
         <w:rPr>
           <w:lang w:val="pt-BR"/>
@@ -6222,7 +6283,7 @@
           <w:lang w:val="pt-BR"/>
         </w:rPr>
       </w:pPr>
-      <w:bookmarkStart w:id="45" w:name="_Toc25409817"/>
+      <w:bookmarkStart w:id="45" w:name="_Toc25616665"/>
       <w:r>
         <w:rPr>
           <w:lang w:val="pt-BR"/>
@@ -6254,7 +6315,7 @@
       <w:bookmarkStart w:id="46" w:name="_Toc29264762"/>
       <w:bookmarkStart w:id="47" w:name="_Toc31701068"/>
       <w:bookmarkStart w:id="48" w:name="_Toc32203829"/>
-      <w:bookmarkStart w:id="49" w:name="_Toc25409818"/>
+      <w:bookmarkStart w:id="49" w:name="_Toc25616666"/>
       <w:r>
         <w:rPr>
           <w:lang w:val="pt-BR"/>
@@ -6321,21 +6382,7 @@
         <w:rPr>
           <w:lang w:val="pt-BR"/>
         </w:rPr>
-        <w:t xml:space="preserve">A aplicação web utilizará de </w:t>
-      </w:r>
-      <w:proofErr w:type="spellStart"/>
-      <w:r>
-        <w:rPr>
-          <w:lang w:val="pt-BR"/>
-        </w:rPr>
-        <w:t>Servlet</w:t>
-      </w:r>
-      <w:proofErr w:type="spellEnd"/>
-      <w:r>
-        <w:rPr>
-          <w:lang w:val="pt-BR"/>
-        </w:rPr>
-        <w:t>, JPA, JSP e outros frameworks de desenvolvimento Web do Java</w:t>
+        <w:t>A aplicação web utilizará de Servlet, JPA, JSP e outros frameworks de desenvolvimento Web do Java</w:t>
       </w:r>
       <w:r>
         <w:rPr>
@@ -6367,7 +6414,7 @@
       <w:bookmarkStart w:id="50" w:name="_Toc29264764"/>
       <w:bookmarkStart w:id="51" w:name="_Toc31701070"/>
       <w:bookmarkStart w:id="52" w:name="_Toc32203831"/>
-      <w:bookmarkStart w:id="53" w:name="_Toc25409819"/>
+      <w:bookmarkStart w:id="53" w:name="_Toc25616667"/>
       <w:r>
         <w:rPr>
           <w:lang w:val="pt-BR"/>
@@ -6392,7 +6439,7 @@
           <w:lang w:val="pt-BR"/>
         </w:rPr>
       </w:pPr>
-      <w:bookmarkStart w:id="54" w:name="_Toc25409820"/>
+      <w:bookmarkStart w:id="54" w:name="_Toc25616668"/>
       <w:r>
         <w:rPr>
           <w:b/>
@@ -6440,19 +6487,11 @@
           <w:lang w:val="pt-BR"/>
         </w:rPr>
       </w:pPr>
-      <w:proofErr w:type="spellStart"/>
       <w:r>
         <w:rPr>
           <w:lang w:val="pt-BR"/>
         </w:rPr>
-        <w:t>Logar-se</w:t>
-      </w:r>
-      <w:proofErr w:type="spellEnd"/>
-      <w:r>
-        <w:rPr>
-          <w:lang w:val="pt-BR"/>
-        </w:rPr>
-        <w:t xml:space="preserve"> no sistema;</w:t>
+        <w:t>Logar-se no sistema;</w:t>
       </w:r>
     </w:p>
     <w:p>
@@ -6512,7 +6551,7 @@
           <w:lang w:val="pt-BR"/>
         </w:rPr>
       </w:pPr>
-      <w:bookmarkStart w:id="55" w:name="_Toc25409821"/>
+      <w:bookmarkStart w:id="55" w:name="_Toc25616669"/>
       <w:r>
         <w:rPr>
           <w:b/>
@@ -6609,7 +6648,7 @@
       <w:bookmarkStart w:id="56" w:name="_Toc29264766"/>
       <w:bookmarkStart w:id="57" w:name="_Toc31701072"/>
       <w:bookmarkStart w:id="58" w:name="_Toc32203833"/>
-      <w:bookmarkStart w:id="59" w:name="_Toc25409822"/>
+      <w:bookmarkStart w:id="59" w:name="_Toc25616670"/>
       <w:r>
         <w:rPr>
           <w:lang w:val="pt-BR"/>
@@ -6634,7 +6673,7 @@
           <w:lang w:val="pt-BR"/>
         </w:rPr>
       </w:pPr>
-      <w:bookmarkStart w:id="60" w:name="_Toc25409823"/>
+      <w:bookmarkStart w:id="60" w:name="_Toc25616671"/>
       <w:r>
         <w:rPr>
           <w:b/>
@@ -6706,7 +6745,7 @@
           <w:lang w:val="pt-BR"/>
         </w:rPr>
       </w:pPr>
-      <w:bookmarkStart w:id="61" w:name="_Toc25409824"/>
+      <w:bookmarkStart w:id="61" w:name="_Toc25616672"/>
       <w:r>
         <w:rPr>
           <w:b/>
@@ -6792,7 +6831,7 @@
           <w:lang w:val="pt-BR"/>
         </w:rPr>
       </w:pPr>
-      <w:bookmarkStart w:id="62" w:name="_Toc25409825"/>
+      <w:bookmarkStart w:id="62" w:name="_Toc25616673"/>
       <w:r>
         <w:rPr>
           <w:b/>
@@ -6818,17 +6857,8 @@
           <w:color w:val="auto"/>
           <w:lang w:val="pt-BR"/>
         </w:rPr>
-        <w:t xml:space="preserve">O sistema deverá funcionar 100% do tempo enquanto instanciado pelo servidor Apache </w:t>
+        <w:t>O sistema deverá funcionar 100% do tempo enquanto instanciado pelo servidor Apache Tomcat</w:t>
       </w:r>
-      <w:proofErr w:type="spellStart"/>
-      <w:r>
-        <w:rPr>
-          <w:color w:val="auto"/>
-          <w:lang w:val="pt-BR"/>
-        </w:rPr>
-        <w:t>Tomcat</w:t>
-      </w:r>
-      <w:proofErr w:type="spellEnd"/>
       <w:r>
         <w:rPr>
           <w:color w:val="auto"/>
@@ -6841,23 +6871,7 @@
           <w:color w:val="auto"/>
           <w:lang w:val="pt-BR"/>
         </w:rPr>
-        <w:t xml:space="preserve"> Qualquer mudança no sistema enquanto ele estiver rodando deverá apenas </w:t>
-      </w:r>
-      <w:proofErr w:type="spellStart"/>
-      <w:r>
-        <w:rPr>
-          <w:color w:val="auto"/>
-          <w:lang w:val="pt-BR"/>
-        </w:rPr>
-        <w:t>restartar</w:t>
-      </w:r>
-      <w:proofErr w:type="spellEnd"/>
-      <w:r>
-        <w:rPr>
-          <w:color w:val="auto"/>
-          <w:lang w:val="pt-BR"/>
-        </w:rPr>
-        <w:t xml:space="preserve"> o servidor, derrubando a aplicação por bem menos de 2 minutos.</w:t>
+        <w:t xml:space="preserve"> Qualquer mudança no sistema enquanto ele estiver rodando deverá apenas restartar o servidor, derrubando a aplicação por bem menos de 2 minutos.</w:t>
       </w:r>
     </w:p>
     <w:p>
@@ -6875,23 +6889,7 @@
           <w:color w:val="auto"/>
           <w:lang w:val="pt-BR"/>
         </w:rPr>
-        <w:t xml:space="preserve">Os jogadores terão os dados de cadastro salvos no banco de dados e deverão poder se </w:t>
-      </w:r>
-      <w:proofErr w:type="spellStart"/>
-      <w:r>
-        <w:rPr>
-          <w:color w:val="auto"/>
-          <w:lang w:val="pt-BR"/>
-        </w:rPr>
-        <w:t>logar</w:t>
-      </w:r>
-      <w:proofErr w:type="spellEnd"/>
-      <w:r>
-        <w:rPr>
-          <w:color w:val="auto"/>
-          <w:lang w:val="pt-BR"/>
-        </w:rPr>
-        <w:t xml:space="preserve"> no jogo quando quiser, enquanto o servidor estiver ativo. </w:t>
+        <w:t xml:space="preserve">Os jogadores terão os dados de cadastro salvos no banco de dados e deverão poder se logar no jogo quando quiser, enquanto o servidor estiver ativo. </w:t>
       </w:r>
     </w:p>
     <w:p>
@@ -6925,7 +6923,7 @@
           <w:lang w:val="pt-BR"/>
         </w:rPr>
       </w:pPr>
-      <w:bookmarkStart w:id="63" w:name="_Toc25409826"/>
+      <w:bookmarkStart w:id="63" w:name="_Toc25616674"/>
       <w:r>
         <w:rPr>
           <w:b/>
@@ -6956,23 +6954,7 @@
           <w:color w:val="auto"/>
           <w:lang w:val="pt-BR"/>
         </w:rPr>
-        <w:t xml:space="preserve">, que no caso consiste no servidor Apache </w:t>
-      </w:r>
-      <w:proofErr w:type="spellStart"/>
-      <w:r>
-        <w:rPr>
-          <w:color w:val="auto"/>
-          <w:lang w:val="pt-BR"/>
-        </w:rPr>
-        <w:t>Tomcat</w:t>
-      </w:r>
-      <w:proofErr w:type="spellEnd"/>
-      <w:r>
-        <w:rPr>
-          <w:color w:val="auto"/>
-          <w:lang w:val="pt-BR"/>
-        </w:rPr>
-        <w:t xml:space="preserve"> disponibilizado </w:t>
+        <w:t xml:space="preserve">, que no caso consiste no servidor Apache Tomcat disponibilizado </w:t>
       </w:r>
       <w:r>
         <w:rPr>
@@ -7016,7 +6998,7 @@
           <w:lang w:val="pt-BR"/>
         </w:rPr>
       </w:pPr>
-      <w:bookmarkStart w:id="64" w:name="_Toc25409827"/>
+      <w:bookmarkStart w:id="64" w:name="_Toc25616675"/>
       <w:r>
         <w:rPr>
           <w:b/>
@@ -7049,23 +7031,7 @@
           <w:color w:val="auto"/>
           <w:lang w:val="pt-BR"/>
         </w:rPr>
-        <w:t xml:space="preserve">o sistema requisita, por parte do servidor, o </w:t>
-      </w:r>
-      <w:proofErr w:type="spellStart"/>
-      <w:r>
-        <w:rPr>
-          <w:color w:val="auto"/>
-          <w:lang w:val="pt-BR"/>
-        </w:rPr>
-        <w:t>Tomcat</w:t>
-      </w:r>
-      <w:proofErr w:type="spellEnd"/>
-      <w:r>
-        <w:rPr>
-          <w:color w:val="auto"/>
-          <w:lang w:val="pt-BR"/>
-        </w:rPr>
-        <w:t xml:space="preserve"> iniciado e rodando perfeitamente, a conexão com o MySQL configurada e ativa, e requisita conexão com a internet por parte do jogador.</w:t>
+        <w:t>o sistema requisita, por parte do servidor, o Tomcat iniciado e rodando perfeitamente, a conexão com o MySQL configurada e ativa, e requisita conexão com a internet por parte do jogador.</w:t>
       </w:r>
     </w:p>
     <w:p>
@@ -7090,7 +7056,7 @@
           <w:lang w:val="pt-BR"/>
         </w:rPr>
       </w:pPr>
-      <w:bookmarkStart w:id="65" w:name="_Toc25409828"/>
+      <w:bookmarkStart w:id="65" w:name="_Toc25616676"/>
       <w:r>
         <w:rPr>
           <w:lang w:val="pt-BR"/>
@@ -7876,19 +7842,11 @@
                 <w:lang w:val="pt-BR"/>
               </w:rPr>
             </w:pPr>
-            <w:proofErr w:type="spellStart"/>
-            <w:r>
-              <w:rPr>
-                <w:lang w:val="pt-BR"/>
-              </w:rPr>
-              <w:t>Logar-se</w:t>
-            </w:r>
-            <w:proofErr w:type="spellEnd"/>
-            <w:r>
-              <w:rPr>
-                <w:lang w:val="pt-BR"/>
-              </w:rPr>
-              <w:t xml:space="preserve"> no Sistema</w:t>
+            <w:r>
+              <w:rPr>
+                <w:lang w:val="pt-BR"/>
+              </w:rPr>
+              <w:t>Logar-se no Sistema</w:t>
             </w:r>
           </w:p>
         </w:tc>
@@ -8062,21 +8020,7 @@
               <w:rPr>
                 <w:lang w:val="pt-BR"/>
               </w:rPr>
-              <w:t xml:space="preserve">Este caso de uso descreve as etapas percorridas pelo usuário para se </w:t>
-            </w:r>
-            <w:proofErr w:type="spellStart"/>
-            <w:r>
-              <w:rPr>
-                <w:lang w:val="pt-BR"/>
-              </w:rPr>
-              <w:t>logar</w:t>
-            </w:r>
-            <w:proofErr w:type="spellEnd"/>
-            <w:r>
-              <w:rPr>
-                <w:lang w:val="pt-BR"/>
-              </w:rPr>
-              <w:t xml:space="preserve"> no sistema</w:t>
+              <w:t>Este caso de uso descreve as etapas percorridas pelo usuário para se logar no sistema</w:t>
             </w:r>
           </w:p>
         </w:tc>
@@ -9676,6 +9620,104 @@
     </w:p>
     <w:p>
       <w:pPr>
+        <w:rPr>
+          <w:lang w:val="pt-BR"/>
+        </w:rPr>
+      </w:pPr>
+    </w:p>
+    <w:p>
+      <w:pPr>
+        <w:rPr>
+          <w:lang w:val="pt-BR"/>
+        </w:rPr>
+      </w:pPr>
+    </w:p>
+    <w:p>
+      <w:pPr>
+        <w:rPr>
+          <w:lang w:val="pt-BR"/>
+        </w:rPr>
+      </w:pPr>
+    </w:p>
+    <w:p>
+      <w:pPr>
+        <w:rPr>
+          <w:lang w:val="pt-BR"/>
+        </w:rPr>
+      </w:pPr>
+    </w:p>
+    <w:p>
+      <w:pPr>
+        <w:rPr>
+          <w:lang w:val="pt-BR"/>
+        </w:rPr>
+      </w:pPr>
+    </w:p>
+    <w:p>
+      <w:pPr>
+        <w:rPr>
+          <w:lang w:val="pt-BR"/>
+        </w:rPr>
+      </w:pPr>
+    </w:p>
+    <w:p>
+      <w:pPr>
+        <w:rPr>
+          <w:lang w:val="pt-BR"/>
+        </w:rPr>
+      </w:pPr>
+    </w:p>
+    <w:p>
+      <w:pPr>
+        <w:rPr>
+          <w:lang w:val="pt-BR"/>
+        </w:rPr>
+      </w:pPr>
+    </w:p>
+    <w:p>
+      <w:pPr>
+        <w:rPr>
+          <w:lang w:val="pt-BR"/>
+        </w:rPr>
+      </w:pPr>
+    </w:p>
+    <w:p>
+      <w:pPr>
+        <w:rPr>
+          <w:lang w:val="pt-BR"/>
+        </w:rPr>
+      </w:pPr>
+    </w:p>
+    <w:p>
+      <w:pPr>
+        <w:rPr>
+          <w:lang w:val="pt-BR"/>
+        </w:rPr>
+      </w:pPr>
+    </w:p>
+    <w:p>
+      <w:pPr>
+        <w:rPr>
+          <w:lang w:val="pt-BR"/>
+        </w:rPr>
+      </w:pPr>
+    </w:p>
+    <w:p>
+      <w:pPr>
+        <w:rPr>
+          <w:lang w:val="pt-BR"/>
+        </w:rPr>
+      </w:pPr>
+    </w:p>
+    <w:p>
+      <w:pPr>
+        <w:rPr>
+          <w:lang w:val="pt-BR"/>
+        </w:rPr>
+      </w:pPr>
+    </w:p>
+    <w:p>
+      <w:pPr>
         <w:pStyle w:val="Ttulo2"/>
         <w:rPr>
           <w:b w:val="0"/>
@@ -9683,11 +9725,12 @@
           <w:lang w:val="pt-BR"/>
         </w:rPr>
       </w:pPr>
-      <w:bookmarkStart w:id="66" w:name="_Toc25409829"/>
+      <w:bookmarkStart w:id="66" w:name="_Toc25616677"/>
       <w:r>
         <w:rPr>
           <w:lang w:val="pt-BR"/>
         </w:rPr>
+        <w:lastRenderedPageBreak/>
         <w:t xml:space="preserve">4.5 Diagramas de </w:t>
       </w:r>
       <w:r>
@@ -9716,39 +9759,64 @@
           <w:lang w:val="pt-BR"/>
         </w:rPr>
       </w:pPr>
-    </w:p>
-    <w:p>
-      <w:pPr>
-        <w:rPr>
-          <w:b/>
-          <w:bCs/>
-          <w:sz w:val="36"/>
-          <w:szCs w:val="36"/>
-          <w:lang w:val="pt-BR"/>
-        </w:rPr>
-      </w:pPr>
-    </w:p>
-    <w:p>
-      <w:pPr>
-        <w:rPr>
-          <w:lang w:val="pt-BR"/>
-        </w:rPr>
-      </w:pPr>
-    </w:p>
-    <w:p>
-      <w:pPr>
-        <w:pStyle w:val="Corpodetexto"/>
-        <w:ind w:left="465"/>
-        <w:rPr>
-          <w:color w:val="auto"/>
-          <w:lang w:val="pt-BR"/>
-        </w:rPr>
-      </w:pPr>
+      <w:r>
+        <w:rPr>
+          <w:noProof/>
+        </w:rPr>
+        <w:drawing>
+          <wp:inline distT="0" distB="0" distL="0" distR="0">
+            <wp:extent cx="8059508" cy="5392346"/>
+            <wp:effectExtent l="317" t="0" r="0" b="0"/>
+            <wp:docPr id="3" name="Imagem 3"/>
+            <wp:cNvGraphicFramePr>
+              <a:graphicFrameLocks xmlns:a="http://schemas.openxmlformats.org/drawingml/2006/main" noChangeAspect="1"/>
+            </wp:cNvGraphicFramePr>
+            <a:graphic xmlns:a="http://schemas.openxmlformats.org/drawingml/2006/main">
+              <a:graphicData uri="http://schemas.openxmlformats.org/drawingml/2006/picture">
+                <pic:pic xmlns:pic="http://schemas.openxmlformats.org/drawingml/2006/picture">
+                  <pic:nvPicPr>
+                    <pic:cNvPr id="0" name="Picture 1"/>
+                    <pic:cNvPicPr>
+                      <a:picLocks noChangeAspect="1" noChangeArrowheads="1"/>
+                    </pic:cNvPicPr>
+                  </pic:nvPicPr>
+                  <pic:blipFill>
+                    <a:blip r:embed="rId20">
+                      <a:extLst>
+                        <a:ext uri="{28A0092B-C50C-407E-A947-70E740481C1C}">
+                          <a14:useLocalDpi xmlns:a14="http://schemas.microsoft.com/office/drawing/2010/main" val="0"/>
+                        </a:ext>
+                      </a:extLst>
+                    </a:blip>
+                    <a:srcRect/>
+                    <a:stretch>
+                      <a:fillRect/>
+                    </a:stretch>
+                  </pic:blipFill>
+                  <pic:spPr bwMode="auto">
+                    <a:xfrm rot="5400000">
+                      <a:off x="0" y="0"/>
+                      <a:ext cx="8095296" cy="5416290"/>
+                    </a:xfrm>
+                    <a:prstGeom prst="rect">
+                      <a:avLst/>
+                    </a:prstGeom>
+                    <a:noFill/>
+                    <a:ln>
+                      <a:noFill/>
+                    </a:ln>
+                  </pic:spPr>
+                </pic:pic>
+              </a:graphicData>
+            </a:graphic>
+          </wp:inline>
+        </w:drawing>
+      </w:r>
     </w:p>
     <w:sectPr>
-      <w:headerReference w:type="default" r:id="rId20"/>
-      <w:footerReference w:type="default" r:id="rId21"/>
-      <w:headerReference w:type="first" r:id="rId22"/>
+      <w:headerReference w:type="default" r:id="rId21"/>
+      <w:footerReference w:type="default" r:id="rId22"/>
+      <w:headerReference w:type="first" r:id="rId23"/>
       <w:pgSz w:w="11909" w:h="16834" w:code="9"/>
       <w:pgMar w:top="1417" w:right="1440" w:bottom="1417" w:left="1440" w:header="720" w:footer="720" w:gutter="0"/>
       <w:cols w:space="720"/>
@@ -14141,7 +14209,7 @@
 </file>
 
 <file path=customXml/itemProps1.xml><?xml version="1.0" encoding="utf-8"?>
-<ds:datastoreItem xmlns:ds="http://schemas.openxmlformats.org/officeDocument/2006/customXml" ds:itemID="{50CCBBB0-6106-4077-A059-B6C8A7ABDA28}">
+<ds:datastoreItem xmlns:ds="http://schemas.openxmlformats.org/officeDocument/2006/customXml" ds:itemID="{AE4D15C7-8B76-49A5-A1F8-7053A5C65CFB}">
   <ds:schemaRefs>
     <ds:schemaRef ds:uri="http://schemas.openxmlformats.org/officeDocument/2006/bibliography"/>
   </ds:schemaRefs>

</xml_diff>